<commit_message>
Novas análises; integração com biblioteca pepe da Sefaz-SP, para evitar abrir janelas do navegador
</commit_message>
<xml_diff>
--- a/resources/Notificação Modelo 4.docx
+++ b/resources/Notificação Modelo 4.docx
@@ -5,7 +5,7 @@
     <w:tbl>
       <w:tblPr>
         <w:tblW w:w="0" w:type="auto"/>
-        <w:tblInd w:w="108" w:type="dxa"/>
+        <w:tblInd w:w="57" w:type="dxa"/>
         <w:tblBorders>
           <w:top w:val="single" w:sz="6" w:space="0" w:color="auto"/>
           <w:left w:val="single" w:sz="6" w:space="0" w:color="auto"/>
@@ -37,13 +37,13 @@
                 <w:noProof/>
               </w:rPr>
               <w:drawing>
-                <wp:anchor distT="0" distB="0" distL="114300" distR="114300" simplePos="0" relativeHeight="251658240" behindDoc="0" locked="0" layoutInCell="1" allowOverlap="1" wp14:anchorId="6236EB97" wp14:editId="47D30C88">
+                <wp:anchor distT="0" distB="0" distL="114300" distR="114300" simplePos="0" relativeHeight="251658240" behindDoc="0" locked="0" layoutInCell="1" allowOverlap="1" wp14:anchorId="6236EB97" wp14:editId="2F556449">
                   <wp:simplePos x="0" y="0"/>
                   <wp:positionH relativeFrom="column">
                     <wp:posOffset>267970</wp:posOffset>
                   </wp:positionH>
                   <wp:positionV relativeFrom="paragraph">
-                    <wp:posOffset>0</wp:posOffset>
+                    <wp:posOffset>57150</wp:posOffset>
                   </wp:positionV>
                   <wp:extent cx="743585" cy="819150"/>
                   <wp:effectExtent l="0" t="0" r="0" b="0"/>
@@ -535,7 +535,7 @@
     <w:tbl>
       <w:tblPr>
         <w:tblW w:w="0" w:type="auto"/>
-        <w:tblInd w:w="108" w:type="dxa"/>
+        <w:tblInd w:w="57" w:type="dxa"/>
         <w:tblBorders>
           <w:top w:val="single" w:sz="6" w:space="0" w:color="auto"/>
           <w:left w:val="single" w:sz="6" w:space="0" w:color="auto"/>
@@ -640,7 +640,6 @@
           </w:tblBorders>
         </w:tblPrEx>
         <w:trPr>
-          <w:cantSplit/>
           <w:trHeight w:val="217"/>
         </w:trPr>
         <w:tc>
@@ -702,7 +701,6 @@
           </w:tblBorders>
         </w:tblPrEx>
         <w:trPr>
-          <w:cantSplit/>
           <w:trHeight w:val="193"/>
         </w:trPr>
         <w:tc>
@@ -761,7 +759,6 @@
           </w:tblBorders>
         </w:tblPrEx>
         <w:trPr>
-          <w:cantSplit/>
           <w:trHeight w:val="80"/>
         </w:trPr>
         <w:tc>
@@ -1137,9 +1134,6 @@
             <w:gridSpan w:val="4"/>
           </w:tcPr>
           <w:p>
-            <w:pPr>
-              <w:spacing w:line="300" w:lineRule="exact"/>
-            </w:pPr>
             <w:r>
               <w:t>TEXTO</w:t>
             </w:r>

</xml_diff>